<commit_message>
Added GPL license reference.
</commit_message>
<xml_diff>
--- a/Source/NetworkOnlineMonitor/Resources/AboutInfo Source/AboutInfo.docx
+++ b/Source/NetworkOnlineMonitor/Resources/AboutInfo Source/AboutInfo.docx
@@ -2,11 +2,6 @@
 <file path=word/document.xml><?xml version="1.0" encoding="utf-8"?>
 <w:document xmlns:wpc="http://schemas.microsoft.com/office/word/2010/wordprocessingCanvas" xmlns:cx="http://schemas.microsoft.com/office/drawing/2014/chartex" xmlns:cx1="http://schemas.microsoft.com/office/drawing/2015/9/8/chartex" xmlns:cx2="http://schemas.microsoft.com/office/drawing/2015/10/21/chartex" xmlns:cx3="http://schemas.microsoft.com/office/drawing/2016/5/9/chartex" xmlns:cx4="http://schemas.microsoft.com/office/drawing/2016/5/10/chartex" xmlns:cx5="http://schemas.microsoft.com/office/drawing/2016/5/11/chartex" xmlns:cx6="http://schemas.microsoft.com/office/drawing/2016/5/12/chartex" xmlns:cx7="http://schemas.microsoft.com/office/drawing/2016/5/13/chartex" xmlns:cx8="http://schemas.microsoft.com/office/drawing/2016/5/14/chartex" xmlns:mc="http://schemas.openxmlformats.org/markup-compatibility/2006" xmlns:aink="http://schemas.microsoft.com/office/drawing/2016/ink" xmlns:am3d="http://schemas.microsoft.com/office/drawing/2017/model3d" xmlns:o="urn:schemas-microsoft-com:office:office" xmlns:oel="http://schemas.microsoft.com/office/2019/extlst" xmlns:r="http://schemas.openxmlformats.org/officeDocument/2006/relationships" xmlns:m="http://schemas.openxmlformats.org/officeDocument/2006/math" xmlns:v="urn:schemas-microsoft-com:vml" xmlns:wp14="http://schemas.microsoft.com/office/word/2010/wordprocessingDrawing" xmlns:wp="http://schemas.openxmlformats.org/drawingml/2006/wordprocessingDrawing" xmlns:w10="urn:schemas-microsoft-com:office:word" xmlns:w="http://schemas.openxmlformats.org/wordprocessingml/2006/main" xmlns:w14="http://schemas.microsoft.com/office/word/2010/wordml" xmlns:w15="http://schemas.microsoft.com/office/word/2012/wordml" xmlns:w16cex="http://schemas.microsoft.com/office/word/2018/wordml/cex" xmlns:w16cid="http://schemas.microsoft.com/office/word/2016/wordml/cid" xmlns:w16="http://schemas.microsoft.com/office/word/2018/wordml" xmlns:w16sdtdh="http://schemas.microsoft.com/office/word/2020/wordml/sdtdatahash" xmlns:w16se="http://schemas.microsoft.com/office/word/2015/wordml/symex" xmlns:wpg="http://schemas.microsoft.com/office/word/2010/wordprocessingGroup" xmlns:wpi="http://schemas.microsoft.com/office/word/2010/wordprocessingInk" xmlns:wne="http://schemas.microsoft.com/office/word/2006/wordml" xmlns:wps="http://schemas.microsoft.com/office/word/2010/wordprocessingShape" mc:Ignorable="w14 w15 w16se w16cid w16 w16cex w16sdtdh wp14">
   <w:body>
-    <w:p>
-      <w:pPr>
-        <w:jc w:val="both"/>
-      </w:pPr>
-    </w:p>
     <w:tbl>
       <w:tblPr>
         <w:tblStyle w:val="TableGrid"/>
@@ -26,8 +21,8 @@
         <w:tblLook w:val="04A0" w:firstRow="1" w:lastRow="0" w:firstColumn="1" w:lastColumn="0" w:noHBand="0" w:noVBand="1"/>
       </w:tblPr>
       <w:tblGrid>
-        <w:gridCol w:w="2100"/>
-        <w:gridCol w:w="7260"/>
+        <w:gridCol w:w="2590"/>
+        <w:gridCol w:w="6770"/>
       </w:tblGrid>
       <w:tr>
         <w:trPr>
@@ -90,7 +85,7 @@
         </w:tc>
         <w:tc>
           <w:tcPr>
-            <w:tcW w:w="25545" w:type="dxa"/>
+            <w:tcW w:w="5490" w:type="dxa"/>
             <w:vAlign w:val="center"/>
           </w:tcPr>
           <w:p>
@@ -2744,17 +2739,36 @@
     </w:p>
     <w:p>
       <w:pPr>
-        <w:jc w:val="both"/>
-      </w:pPr>
-      <w:r>
-        <w:t>There is none. It’s free</w:t>
-      </w:r>
-      <w:r>
-        <w:t xml:space="preserve"> to use!</w:t>
-      </w:r>
-      <w:r>
-        <w:t xml:space="preserve"> </w:t>
-      </w:r>
+        <w:pStyle w:val="NoSpacing"/>
+      </w:pPr>
+      <w:r>
+        <w:t>It’s free</w:t>
+      </w:r>
+      <w:r>
+        <w:t xml:space="preserve"> to use</w:t>
+      </w:r>
+      <w:r>
+        <w:t xml:space="preserve"> under the </w:t>
+      </w:r>
+      <w:r>
+        <w:t>GNU General Public License v3.0</w:t>
+      </w:r>
+      <w:r>
+        <w:t>.</w:t>
+      </w:r>
+    </w:p>
+    <w:p>
+      <w:pPr>
+        <w:jc w:val="both"/>
+      </w:pPr>
+      <w:hyperlink r:id="rId13" w:history="1">
+        <w:r>
+          <w:rPr>
+            <w:rStyle w:val="Hyperlink"/>
+          </w:rPr>
+          <w:t>https://www.gnu.org/licenses/gpl-3.0.html</w:t>
+        </w:r>
+      </w:hyperlink>
     </w:p>
     <w:p>
       <w:pPr>
@@ -4236,6 +4250,29 @@
       <w:iCs w:val="0"/>
     </w:rPr>
   </w:style>
+  <w:style w:type="character" w:styleId="Hyperlink">
+    <w:name w:val="Hyperlink"/>
+    <w:basedOn w:val="DefaultParagraphFont"/>
+    <w:uiPriority w:val="99"/>
+    <w:unhideWhenUsed/>
+    <w:rsid w:val="00D9643B"/>
+    <w:rPr>
+      <w:color w:val="0563C1" w:themeColor="hyperlink"/>
+      <w:u w:val="single"/>
+    </w:rPr>
+  </w:style>
+  <w:style w:type="character" w:styleId="UnresolvedMention">
+    <w:name w:val="Unresolved Mention"/>
+    <w:basedOn w:val="DefaultParagraphFont"/>
+    <w:uiPriority w:val="99"/>
+    <w:semiHidden/>
+    <w:unhideWhenUsed/>
+    <w:rsid w:val="00D9643B"/>
+    <w:rPr>
+      <w:color w:val="605E5C"/>
+      <w:shd w:val="clear" w:color="auto" w:fill="E1DFDD"/>
+    </w:rPr>
+  </w:style>
 </w:styles>
 </file>
 

</xml_diff>

<commit_message>
Add hyperlink in document + code support.
</commit_message>
<xml_diff>
--- a/Source/NetworkOnlineMonitor/Resources/AboutInfo Source/AboutInfo.docx
+++ b/Source/NetworkOnlineMonitor/Resources/AboutInfo Source/AboutInfo.docx
@@ -21,12 +21,12 @@
         <w:tblLook w:val="04A0" w:firstRow="1" w:lastRow="0" w:firstColumn="1" w:lastColumn="0" w:noHBand="0" w:noVBand="1"/>
       </w:tblPr>
       <w:tblGrid>
-        <w:gridCol w:w="2590"/>
-        <w:gridCol w:w="6770"/>
+        <w:gridCol w:w="582"/>
+        <w:gridCol w:w="8778"/>
       </w:tblGrid>
       <w:tr>
         <w:trPr>
-          <w:trHeight w:val="2043"/>
+          <w:trHeight w:val="2088"/>
         </w:trPr>
         <w:tc>
           <w:tcPr>
@@ -85,12 +85,11 @@
         </w:tc>
         <w:tc>
           <w:tcPr>
-            <w:tcW w:w="5490" w:type="dxa"/>
+            <w:tcW w:w="16980" w:type="dxa"/>
             <w:vAlign w:val="center"/>
           </w:tcPr>
           <w:p>
             <w:pPr>
-              <w:jc w:val="both"/>
               <w:rPr>
                 <w:b/>
                 <w:bCs/>
@@ -112,32 +111,42 @@
           </w:p>
           <w:p>
             <w:pPr>
-              <w:jc w:val="both"/>
-              <w:rPr>
-                <w:szCs w:val="18"/>
-              </w:rPr>
+              <w:pStyle w:val="NoSpacing"/>
             </w:pPr>
             <w:r>
-              <w:rPr>
-                <w:szCs w:val="18"/>
-              </w:rPr>
               <w:t>[VERSION]</w:t>
             </w:r>
           </w:p>
           <w:p>
             <w:pPr>
-              <w:jc w:val="both"/>
+              <w:pStyle w:val="NoSpacing"/>
+            </w:pPr>
+            <w:r>
+              <w:t>[BUILDDATE]</w:t>
+            </w:r>
+          </w:p>
+          <w:p>
+            <w:pPr>
+              <w:pStyle w:val="NoSpacing"/>
               <w:rPr>
                 <w:noProof/>
-                <w:szCs w:val="18"/>
               </w:rPr>
             </w:pPr>
             <w:r>
               <w:rPr>
-                <w:szCs w:val="18"/>
+                <w:noProof/>
               </w:rPr>
-              <w:t>[CONFIGURATION]</w:t>
+              <w:t xml:space="preserve">Created by </w:t>
             </w:r>
+            <w:hyperlink r:id="rId6" w:history="1">
+              <w:r>
+                <w:rPr>
+                  <w:rStyle w:val="Hyperlink"/>
+                  <w:noProof/>
+                </w:rPr>
+                <w:t>Chuck Hill</w:t>
+              </w:r>
+            </w:hyperlink>
           </w:p>
         </w:tc>
       </w:tr>
@@ -550,7 +559,7 @@
                     </pic:cNvPicPr>
                   </pic:nvPicPr>
                   <pic:blipFill>
-                    <a:blip r:embed="rId6">
+                    <a:blip r:embed="rId7">
                       <a:extLst>
                         <a:ext uri="{28A0092B-C50C-407E-A947-70E740481C1C}">
                           <a14:useLocalDpi xmlns:a14="http://schemas.microsoft.com/office/drawing/2010/main" val="0"/>
@@ -633,7 +642,7 @@
                     <pic:cNvPicPr/>
                   </pic:nvPicPr>
                   <pic:blipFill>
-                    <a:blip r:embed="rId7"/>
+                    <a:blip r:embed="rId8"/>
                     <a:stretch>
                       <a:fillRect/>
                     </a:stretch>
@@ -694,76 +703,6 @@
                 <pic:pic xmlns:pic="http://schemas.openxmlformats.org/drawingml/2006/picture">
                   <pic:nvPicPr>
                     <pic:cNvPr id="4" name="Picture 4"/>
-                    <pic:cNvPicPr/>
-                  </pic:nvPicPr>
-                  <pic:blipFill>
-                    <a:blip r:embed="rId8"/>
-                    <a:stretch>
-                      <a:fillRect/>
-                    </a:stretch>
-                  </pic:blipFill>
-                  <pic:spPr>
-                    <a:xfrm>
-                      <a:off x="0" y="0"/>
-                      <a:ext cx="4563112" cy="4172532"/>
-                    </a:xfrm>
-                    <a:prstGeom prst="rect">
-                      <a:avLst/>
-                    </a:prstGeom>
-                  </pic:spPr>
-                </pic:pic>
-              </a:graphicData>
-            </a:graphic>
-          </wp:inline>
-        </w:drawing>
-      </w:r>
-    </w:p>
-    <w:p>
-      <w:pPr>
-        <w:pStyle w:val="Heading2"/>
-        <w:jc w:val="both"/>
-      </w:pPr>
-      <w:r>
-        <w:t>Figure 3 - ISP connection failure</w:t>
-      </w:r>
-    </w:p>
-    <w:p>
-      <w:pPr>
-        <w:pStyle w:val="Heading1"/>
-        <w:widowControl/>
-        <w:spacing w:before="0"/>
-        <w:ind w:left="720"/>
-        <w:jc w:val="both"/>
-        <w:rPr>
-          <w:rFonts w:cs="Segoe UI"/>
-          <w:b w:val="0"/>
-          <w:bCs/>
-          <w:sz w:val="18"/>
-          <w:szCs w:val="18"/>
-        </w:rPr>
-      </w:pPr>
-      <w:r>
-        <w:rPr>
-          <w:rFonts w:cs="Segoe UI"/>
-          <w:b w:val="0"/>
-          <w:bCs/>
-          <w:noProof/>
-          <w:sz w:val="18"/>
-          <w:szCs w:val="18"/>
-        </w:rPr>
-        <w:drawing>
-          <wp:inline distT="0" distB="0" distL="0" distR="0" wp14:anchorId="67CC5A6F" wp14:editId="34CD596C">
-            <wp:extent cx="4563112" cy="4172532"/>
-            <wp:effectExtent l="0" t="0" r="8890" b="0"/>
-            <wp:docPr id="7" name="Picture 7"/>
-            <wp:cNvGraphicFramePr>
-              <a:graphicFrameLocks xmlns:a="http://schemas.openxmlformats.org/drawingml/2006/main" noChangeAspect="1"/>
-            </wp:cNvGraphicFramePr>
-            <a:graphic xmlns:a="http://schemas.openxmlformats.org/drawingml/2006/main">
-              <a:graphicData uri="http://schemas.openxmlformats.org/drawingml/2006/picture">
-                <pic:pic xmlns:pic="http://schemas.openxmlformats.org/drawingml/2006/picture">
-                  <pic:nvPicPr>
-                    <pic:cNvPr id="7" name="Picture 7"/>
                     <pic:cNvPicPr/>
                   </pic:nvPicPr>
                   <pic:blipFill>
@@ -794,6 +733,76 @@
         <w:jc w:val="both"/>
       </w:pPr>
       <w:r>
+        <w:t>Figure 3 - ISP connection failure</w:t>
+      </w:r>
+    </w:p>
+    <w:p>
+      <w:pPr>
+        <w:pStyle w:val="Heading1"/>
+        <w:widowControl/>
+        <w:spacing w:before="0"/>
+        <w:ind w:left="720"/>
+        <w:jc w:val="both"/>
+        <w:rPr>
+          <w:rFonts w:cs="Segoe UI"/>
+          <w:b w:val="0"/>
+          <w:bCs/>
+          <w:sz w:val="18"/>
+          <w:szCs w:val="18"/>
+        </w:rPr>
+      </w:pPr>
+      <w:r>
+        <w:rPr>
+          <w:rFonts w:cs="Segoe UI"/>
+          <w:b w:val="0"/>
+          <w:bCs/>
+          <w:noProof/>
+          <w:sz w:val="18"/>
+          <w:szCs w:val="18"/>
+        </w:rPr>
+        <w:drawing>
+          <wp:inline distT="0" distB="0" distL="0" distR="0" wp14:anchorId="67CC5A6F" wp14:editId="34CD596C">
+            <wp:extent cx="4563112" cy="4172532"/>
+            <wp:effectExtent l="0" t="0" r="8890" b="0"/>
+            <wp:docPr id="7" name="Picture 7"/>
+            <wp:cNvGraphicFramePr>
+              <a:graphicFrameLocks xmlns:a="http://schemas.openxmlformats.org/drawingml/2006/main" noChangeAspect="1"/>
+            </wp:cNvGraphicFramePr>
+            <a:graphic xmlns:a="http://schemas.openxmlformats.org/drawingml/2006/main">
+              <a:graphicData uri="http://schemas.openxmlformats.org/drawingml/2006/picture">
+                <pic:pic xmlns:pic="http://schemas.openxmlformats.org/drawingml/2006/picture">
+                  <pic:nvPicPr>
+                    <pic:cNvPr id="7" name="Picture 7"/>
+                    <pic:cNvPicPr/>
+                  </pic:nvPicPr>
+                  <pic:blipFill>
+                    <a:blip r:embed="rId10"/>
+                    <a:stretch>
+                      <a:fillRect/>
+                    </a:stretch>
+                  </pic:blipFill>
+                  <pic:spPr>
+                    <a:xfrm>
+                      <a:off x="0" y="0"/>
+                      <a:ext cx="4563112" cy="4172532"/>
+                    </a:xfrm>
+                    <a:prstGeom prst="rect">
+                      <a:avLst/>
+                    </a:prstGeom>
+                  </pic:spPr>
+                </pic:pic>
+              </a:graphicData>
+            </a:graphic>
+          </wp:inline>
+        </w:drawing>
+      </w:r>
+    </w:p>
+    <w:p>
+      <w:pPr>
+        <w:pStyle w:val="Heading2"/>
+        <w:jc w:val="both"/>
+      </w:pPr>
+      <w:r>
         <w:t xml:space="preserve">Figure 4 – </w:t>
       </w:r>
       <w:r>
@@ -831,7 +840,7 @@
                     <pic:cNvPicPr/>
                   </pic:nvPicPr>
                   <pic:blipFill>
-                    <a:blip r:embed="rId10"/>
+                    <a:blip r:embed="rId11"/>
                     <a:stretch>
                       <a:fillRect/>
                     </a:stretch>
@@ -1477,7 +1486,7 @@
                     <pic:cNvPicPr/>
                   </pic:nvPicPr>
                   <pic:blipFill>
-                    <a:blip r:embed="rId11"/>
+                    <a:blip r:embed="rId12"/>
                     <a:stretch>
                       <a:fillRect/>
                     </a:stretch>
@@ -1811,7 +1820,7 @@
                     </pic:cNvPicPr>
                   </pic:nvPicPr>
                   <pic:blipFill>
-                    <a:blip r:embed="rId12">
+                    <a:blip r:embed="rId13">
                       <a:extLst>
                         <a:ext uri="{28A0092B-C50C-407E-A947-70E740481C1C}">
                           <a14:useLocalDpi xmlns:a14="http://schemas.microsoft.com/office/drawing/2010/main" val="0"/>
@@ -2761,7 +2770,7 @@
       <w:pPr>
         <w:jc w:val="both"/>
       </w:pPr>
-      <w:hyperlink r:id="rId13" w:history="1">
+      <w:hyperlink r:id="rId14" w:history="1">
         <w:r>
           <w:rPr>
             <w:rStyle w:val="Hyperlink"/>

</xml_diff>